<commit_message>
Finished code and doc
</commit_message>
<xml_diff>
--- a/Sicurezza Informatica - Laboratorio 4.docx
+++ b/Sicurezza Informatica - Laboratorio 4.docx
@@ -1358,86 +1358,115 @@
       <w:r>
         <w:t>ia il gruppo mittente che quello</w:t>
       </w:r>
+      <w:r>
+        <w:t xml:space="preserve"> destinatario è il nostro. </w:t>
+      </w:r>
+    </w:p>
+    <w:p/>
+    <w:p>
+      <w:r>
+        <w:t xml:space="preserve">Il nome del </w:t>
+      </w:r>
+      <w:r>
+        <w:t xml:space="preserve">nostro </w:t>
+      </w:r>
+      <w:r>
+        <w:t xml:space="preserve">gruppo è </w:t>
+      </w:r>
+      <w:r>
+        <w:rPr>
+          <w:b/>
+          <w:i/>
+        </w:rPr>
+        <w:t>Foo</w:t>
+      </w:r>
+      <w:r>
+        <w:rPr>
+          <w:b/>
+          <w:i/>
+        </w:rPr>
+        <w:t>,</w:t>
+      </w:r>
+      <w:r>
+        <w:rPr>
+          <w:b/>
+          <w:i/>
+        </w:rPr>
+        <w:t xml:space="preserve"> </w:t>
+      </w:r>
+      <w:r>
+        <w:t xml:space="preserve">ed abbiamo interagito con i gruppi: </w:t>
+      </w:r>
+      <w:r>
+        <w:rPr>
+          <w:b/>
+          <w:i/>
+        </w:rPr>
+        <w:t>Ancora</w:t>
+      </w:r>
+      <w:r>
+        <w:t xml:space="preserve">, </w:t>
+      </w:r>
+      <w:r>
+        <w:rPr>
+          <w:b/>
+          <w:i/>
+        </w:rPr>
+        <w:t>Doriana</w:t>
+      </w:r>
+      <w:r>
+        <w:t>,</w:t>
+      </w:r>
+      <w:r>
+        <w:t xml:space="preserve"> </w:t>
+      </w:r>
+      <w:r>
+        <w:rPr>
+          <w:b/>
+          <w:i/>
+        </w:rPr>
+        <w:t>GalloSalvato</w:t>
+      </w:r>
+      <w:r>
+        <w:t>,</w:t>
+      </w:r>
+      <w:r>
+        <w:t xml:space="preserve"> </w:t>
+      </w:r>
+      <w:r>
+        <w:rPr>
+          <w:b/>
+          <w:i/>
+        </w:rPr>
+        <w:t>IPini</w:t>
+      </w:r>
+      <w:r>
+        <w:t xml:space="preserve">, </w:t>
+      </w:r>
+      <w:r>
+        <w:rPr>
+          <w:b/>
+          <w:i/>
+        </w:rPr>
+        <w:t>Linneo</w:t>
+      </w:r>
+      <w:r>
+        <w:t>,</w:t>
+      </w:r>
+      <w:r>
+        <w:rPr>
+          <w:b/>
+          <w:i/>
+        </w:rPr>
+        <w:t xml:space="preserve"> LupiLupi</w:t>
+      </w:r>
+      <w:r>
+        <w:t xml:space="preserve"> </w:t>
+      </w:r>
       <w:bookmarkStart w:id="0" w:name="_GoBack"/>
       <w:bookmarkEnd w:id="0"/>
       <w:r>
-        <w:t xml:space="preserve"> destinatario è il nostro. </w:t>
-      </w:r>
-    </w:p>
-    <w:p/>
-    <w:p>
-      <w:r>
-        <w:t xml:space="preserve">Il nome del </w:t>
-      </w:r>
-      <w:r>
-        <w:t xml:space="preserve">nostro </w:t>
-      </w:r>
-      <w:r>
-        <w:t xml:space="preserve">gruppo è </w:t>
-      </w:r>
-      <w:r>
-        <w:rPr>
-          <w:b/>
-          <w:i/>
-        </w:rPr>
-        <w:t>Foo</w:t>
-      </w:r>
-      <w:r>
-        <w:rPr>
-          <w:b/>
-          <w:i/>
-        </w:rPr>
-        <w:t>,</w:t>
-      </w:r>
-      <w:r>
-        <w:rPr>
-          <w:b/>
-          <w:i/>
-        </w:rPr>
-        <w:t xml:space="preserve"> </w:t>
-      </w:r>
-      <w:r>
-        <w:t xml:space="preserve">ed abbiamo interagito con i gruppi: </w:t>
-      </w:r>
-      <w:r>
-        <w:rPr>
-          <w:b/>
-          <w:i/>
-        </w:rPr>
-        <w:t>Ancora</w:t>
-      </w:r>
-      <w:r>
-        <w:t xml:space="preserve">, </w:t>
-      </w:r>
-      <w:r>
-        <w:rPr>
-          <w:b/>
-          <w:i/>
-        </w:rPr>
-        <w:t>Doriana</w:t>
-      </w:r>
-      <w:r>
-        <w:t xml:space="preserve">, </w:t>
-      </w:r>
-      <w:r>
-        <w:rPr>
-          <w:b/>
-          <w:i/>
-        </w:rPr>
-        <w:t>IPini</w:t>
-      </w:r>
-      <w:r>
-        <w:t xml:space="preserve">, </w:t>
-      </w:r>
-      <w:r>
-        <w:rPr>
-          <w:b/>
-          <w:i/>
-        </w:rPr>
-        <w:t>Linneo</w:t>
-      </w:r>
-      <w:r>
-        <w:t xml:space="preserve"> e </w:t>
+        <w:t xml:space="preserve">e </w:t>
       </w:r>
       <w:r>
         <w:rPr>
@@ -3755,7 +3784,7 @@
 </file>
 
 <file path=customXml/itemProps1.xml><?xml version="1.0" encoding="utf-8"?>
-<ds:datastoreItem xmlns:ds="http://schemas.openxmlformats.org/officeDocument/2006/customXml" ds:itemID="{28BF118A-51A1-4698-BE1D-0BFCBD8D141F}">
+<ds:datastoreItem xmlns:ds="http://schemas.openxmlformats.org/officeDocument/2006/customXml" ds:itemID="{098C5338-4512-4C22-AA44-EA8ABD7D4887}">
   <ds:schemaRefs>
     <ds:schemaRef ds:uri="http://schemas.openxmlformats.org/officeDocument/2006/bibliography"/>
   </ds:schemaRefs>

</xml_diff>

<commit_message>
Added FrankAbba files and keys. Finished.
</commit_message>
<xml_diff>
--- a/Sicurezza Informatica - Laboratorio 4.docx
+++ b/Sicurezza Informatica - Laboratorio 4.docx
@@ -1329,142 +1329,155 @@
       </w:r>
       <w:r>
         <w:lastRenderedPageBreak/>
-        <w:t xml:space="preserve">opera è generato </w:t>
-      </w:r>
-      <w:r>
-        <w:rPr>
-          <w:i/>
-        </w:rPr>
-        <w:t>on-the-</w:t>
-      </w:r>
-      <w:r>
-        <w:rPr>
-          <w:i/>
-        </w:rPr>
-        <w:t>fly</w:t>
-      </w:r>
-      <w:r>
-        <w:t xml:space="preserve"> </w:t>
-      </w:r>
-      <w:r>
-        <w:rPr>
-          <w:i/>
-        </w:rPr>
-        <w:t xml:space="preserve"> </w:t>
-      </w:r>
-      <w:r>
-        <w:t>e contiene lo stesso messaggio fornito dalla traccia, in cui s</w:t>
-      </w:r>
-      <w:r>
-        <w:t>ia il gruppo mittente che quello</w:t>
-      </w:r>
-      <w:r>
-        <w:t xml:space="preserve"> destinatario è il nostro. </w:t>
-      </w:r>
-    </w:p>
-    <w:p/>
-    <w:p>
-      <w:r>
-        <w:t xml:space="preserve">Il nome del </w:t>
-      </w:r>
-      <w:r>
-        <w:t xml:space="preserve">nostro </w:t>
-      </w:r>
-      <w:r>
-        <w:t xml:space="preserve">gruppo è </w:t>
-      </w:r>
-      <w:r>
-        <w:rPr>
-          <w:b/>
-          <w:i/>
-        </w:rPr>
-        <w:t>Foo</w:t>
-      </w:r>
-      <w:r>
-        <w:rPr>
-          <w:b/>
-          <w:i/>
-        </w:rPr>
-        <w:t>,</w:t>
-      </w:r>
-      <w:r>
-        <w:rPr>
-          <w:b/>
-          <w:i/>
-        </w:rPr>
-        <w:t xml:space="preserve"> </w:t>
-      </w:r>
-      <w:r>
-        <w:t xml:space="preserve">ed abbiamo interagito con i gruppi: </w:t>
-      </w:r>
-      <w:r>
-        <w:rPr>
-          <w:b/>
-          <w:i/>
-        </w:rPr>
-        <w:t>Ancora</w:t>
-      </w:r>
-      <w:r>
-        <w:t xml:space="preserve">, </w:t>
-      </w:r>
-      <w:r>
-        <w:rPr>
-          <w:b/>
-          <w:i/>
-        </w:rPr>
-        <w:t>Doriana</w:t>
-      </w:r>
-      <w:r>
-        <w:t>,</w:t>
-      </w:r>
-      <w:r>
-        <w:t xml:space="preserve"> </w:t>
-      </w:r>
-      <w:r>
-        <w:rPr>
-          <w:b/>
-          <w:i/>
-        </w:rPr>
-        <w:t>GalloSalvato</w:t>
-      </w:r>
-      <w:r>
-        <w:t>,</w:t>
-      </w:r>
-      <w:r>
-        <w:t xml:space="preserve"> </w:t>
-      </w:r>
-      <w:r>
-        <w:rPr>
-          <w:b/>
-          <w:i/>
-        </w:rPr>
-        <w:t>IPini</w:t>
-      </w:r>
-      <w:r>
-        <w:t xml:space="preserve">, </w:t>
-      </w:r>
-      <w:r>
-        <w:rPr>
-          <w:b/>
-          <w:i/>
-        </w:rPr>
-        <w:t>Linneo</w:t>
-      </w:r>
-      <w:r>
-        <w:t>,</w:t>
-      </w:r>
-      <w:r>
-        <w:rPr>
-          <w:b/>
-          <w:i/>
-        </w:rPr>
-        <w:t xml:space="preserve"> LupiLupi</w:t>
-      </w:r>
-      <w:r>
-        <w:t xml:space="preserve"> </w:t>
+        <w:t>opera è gen</w:t>
       </w:r>
       <w:bookmarkStart w:id="0" w:name="_GoBack"/>
       <w:bookmarkEnd w:id="0"/>
+      <w:r>
+        <w:t xml:space="preserve">erato </w:t>
+      </w:r>
+      <w:r>
+        <w:rPr>
+          <w:i/>
+        </w:rPr>
+        <w:t>on-the-</w:t>
+      </w:r>
+      <w:r>
+        <w:rPr>
+          <w:i/>
+        </w:rPr>
+        <w:t>fly</w:t>
+      </w:r>
+      <w:r>
+        <w:t xml:space="preserve"> </w:t>
+      </w:r>
+      <w:r>
+        <w:rPr>
+          <w:i/>
+        </w:rPr>
+        <w:t xml:space="preserve"> </w:t>
+      </w:r>
+      <w:r>
+        <w:t>e contiene lo stesso messaggio fornito dalla traccia, in cui s</w:t>
+      </w:r>
+      <w:r>
+        <w:t>ia il gruppo mittente che quello</w:t>
+      </w:r>
+      <w:r>
+        <w:t xml:space="preserve"> destinatario è il nostro. </w:t>
+      </w:r>
+    </w:p>
+    <w:p/>
+    <w:p>
+      <w:r>
+        <w:t xml:space="preserve">Il nome del </w:t>
+      </w:r>
+      <w:r>
+        <w:t xml:space="preserve">nostro </w:t>
+      </w:r>
+      <w:r>
+        <w:t xml:space="preserve">gruppo è </w:t>
+      </w:r>
+      <w:r>
+        <w:rPr>
+          <w:b/>
+          <w:i/>
+        </w:rPr>
+        <w:t>Foo</w:t>
+      </w:r>
+      <w:r>
+        <w:rPr>
+          <w:b/>
+          <w:i/>
+        </w:rPr>
+        <w:t>,</w:t>
+      </w:r>
+      <w:r>
+        <w:rPr>
+          <w:b/>
+          <w:i/>
+        </w:rPr>
+        <w:t xml:space="preserve"> </w:t>
+      </w:r>
+      <w:r>
+        <w:t xml:space="preserve">ed abbiamo interagito con i gruppi: </w:t>
+      </w:r>
+      <w:r>
+        <w:rPr>
+          <w:b/>
+          <w:i/>
+        </w:rPr>
+        <w:t>Ancora</w:t>
+      </w:r>
+      <w:r>
+        <w:t xml:space="preserve">, </w:t>
+      </w:r>
+      <w:r>
+        <w:rPr>
+          <w:b/>
+          <w:i/>
+        </w:rPr>
+        <w:t>Doriana</w:t>
+      </w:r>
+      <w:r>
+        <w:t>,</w:t>
+      </w:r>
+      <w:r>
+        <w:t xml:space="preserve"> </w:t>
+      </w:r>
+      <w:r>
+        <w:rPr>
+          <w:b/>
+          <w:i/>
+        </w:rPr>
+        <w:t>FrankAbba</w:t>
+      </w:r>
+      <w:r>
+        <w:t xml:space="preserve">, </w:t>
+      </w:r>
+      <w:r>
+        <w:rPr>
+          <w:b/>
+          <w:i/>
+        </w:rPr>
+        <w:t>GalloSalvato</w:t>
+      </w:r>
+      <w:r>
+        <w:t>,</w:t>
+      </w:r>
+      <w:r>
+        <w:t xml:space="preserve"> </w:t>
+      </w:r>
+      <w:r>
+        <w:rPr>
+          <w:b/>
+          <w:i/>
+        </w:rPr>
+        <w:t>IPini</w:t>
+      </w:r>
+      <w:r>
+        <w:t xml:space="preserve">, </w:t>
+      </w:r>
+      <w:r>
+        <w:rPr>
+          <w:b/>
+          <w:i/>
+        </w:rPr>
+        <w:t>Linneo</w:t>
+      </w:r>
+      <w:r>
+        <w:t>,</w:t>
+      </w:r>
+      <w:r>
+        <w:rPr>
+          <w:b/>
+          <w:i/>
+        </w:rPr>
+        <w:t xml:space="preserve"> LupiLupi</w:t>
+      </w:r>
+      <w:r>
+        <w:t xml:space="preserve"> </w:t>
+      </w:r>
       <w:r>
         <w:t xml:space="preserve">e </w:t>
       </w:r>
@@ -3784,7 +3797,7 @@
 </file>
 
 <file path=customXml/itemProps1.xml><?xml version="1.0" encoding="utf-8"?>
-<ds:datastoreItem xmlns:ds="http://schemas.openxmlformats.org/officeDocument/2006/customXml" ds:itemID="{098C5338-4512-4C22-AA44-EA8ABD7D4887}">
+<ds:datastoreItem xmlns:ds="http://schemas.openxmlformats.org/officeDocument/2006/customXml" ds:itemID="{4380675F-70E0-4BC7-923F-2610CB0906C8}">
   <ds:schemaRefs>
     <ds:schemaRef ds:uri="http://schemas.openxmlformats.org/officeDocument/2006/bibliography"/>
   </ds:schemaRefs>

</xml_diff>

<commit_message>
Added GAS team. Doc saved in pdf format.
</commit_message>
<xml_diff>
--- a/Sicurezza Informatica - Laboratorio 4.docx
+++ b/Sicurezza Informatica - Laboratorio 4.docx
@@ -1329,124 +1329,127 @@
       </w:r>
       <w:r>
         <w:lastRenderedPageBreak/>
-        <w:t>opera è gen</w:t>
+        <w:t xml:space="preserve">opera è generato </w:t>
+      </w:r>
+      <w:r>
+        <w:rPr>
+          <w:i/>
+        </w:rPr>
+        <w:t>on-the-</w:t>
+      </w:r>
+      <w:r>
+        <w:rPr>
+          <w:i/>
+        </w:rPr>
+        <w:t>fly</w:t>
+      </w:r>
+      <w:r>
+        <w:t xml:space="preserve"> </w:t>
+      </w:r>
+      <w:r>
+        <w:rPr>
+          <w:i/>
+        </w:rPr>
+        <w:t xml:space="preserve"> </w:t>
+      </w:r>
+      <w:r>
+        <w:t>e contiene lo stesso messaggio fornito dalla traccia, in cui s</w:t>
+      </w:r>
+      <w:r>
+        <w:t>ia il gruppo mittente che quello</w:t>
+      </w:r>
+      <w:r>
+        <w:t xml:space="preserve"> destinatario è il nostro. </w:t>
       </w:r>
       <w:bookmarkStart w:id="0" w:name="_GoBack"/>
       <w:bookmarkEnd w:id="0"/>
-      <w:r>
-        <w:t xml:space="preserve">erato </w:t>
-      </w:r>
-      <w:r>
-        <w:rPr>
+    </w:p>
+    <w:p/>
+    <w:p>
+      <w:r>
+        <w:t xml:space="preserve">Il nome del </w:t>
+      </w:r>
+      <w:r>
+        <w:t xml:space="preserve">nostro </w:t>
+      </w:r>
+      <w:r>
+        <w:t xml:space="preserve">gruppo è </w:t>
+      </w:r>
+      <w:r>
+        <w:rPr>
+          <w:b/>
           <w:i/>
         </w:rPr>
-        <w:t>on-the-</w:t>
-      </w:r>
-      <w:r>
-        <w:rPr>
+        <w:t>Foo</w:t>
+      </w:r>
+      <w:r>
+        <w:t>,</w:t>
+      </w:r>
+      <w:r>
+        <w:rPr>
+          <w:b/>
           <w:i/>
         </w:rPr>
-        <w:t>fly</w:t>
-      </w:r>
-      <w:r>
         <w:t xml:space="preserve"> </w:t>
       </w:r>
       <w:r>
-        <w:rPr>
+        <w:t xml:space="preserve">ed abbiamo interagito con i gruppi: </w:t>
+      </w:r>
+      <w:r>
+        <w:rPr>
+          <w:b/>
           <w:i/>
         </w:rPr>
+        <w:t>Ancora</w:t>
+      </w:r>
+      <w:r>
+        <w:t xml:space="preserve">, </w:t>
+      </w:r>
+      <w:r>
+        <w:rPr>
+          <w:b/>
+          <w:i/>
+        </w:rPr>
+        <w:t>Doriana</w:t>
+      </w:r>
+      <w:r>
+        <w:t>,</w:t>
+      </w:r>
+      <w:r>
         <w:t xml:space="preserve"> </w:t>
       </w:r>
       <w:r>
-        <w:t>e contiene lo stesso messaggio fornito dalla traccia, in cui s</w:t>
-      </w:r>
-      <w:r>
-        <w:t>ia il gruppo mittente che quello</w:t>
-      </w:r>
-      <w:r>
-        <w:t xml:space="preserve"> destinatario è il nostro. </w:t>
-      </w:r>
-    </w:p>
-    <w:p/>
-    <w:p>
-      <w:r>
-        <w:t xml:space="preserve">Il nome del </w:t>
-      </w:r>
-      <w:r>
-        <w:t xml:space="preserve">nostro </w:t>
-      </w:r>
-      <w:r>
-        <w:t xml:space="preserve">gruppo è </w:t>
-      </w:r>
-      <w:r>
         <w:rPr>
           <w:b/>
           <w:i/>
         </w:rPr>
-        <w:t>Foo</w:t>
+        <w:t>FrankAbba</w:t>
+      </w:r>
+      <w:r>
+        <w:t xml:space="preserve">, </w:t>
       </w:r>
       <w:r>
         <w:rPr>
           <w:b/>
           <w:i/>
         </w:rPr>
+        <w:t>GalloSalvato</w:t>
+      </w:r>
+      <w:r>
         <w:t>,</w:t>
       </w:r>
       <w:r>
+        <w:t xml:space="preserve"> </w:t>
+      </w:r>
+      <w:r>
         <w:rPr>
           <w:b/>
           <w:i/>
         </w:rPr>
-        <w:t xml:space="preserve"> </w:t>
-      </w:r>
-      <w:r>
-        <w:t xml:space="preserve">ed abbiamo interagito con i gruppi: </w:t>
-      </w:r>
-      <w:r>
-        <w:rPr>
-          <w:b/>
-          <w:i/>
-        </w:rPr>
-        <w:t>Ancora</w:t>
+        <w:t>GAS</w:t>
       </w:r>
       <w:r>
         <w:t xml:space="preserve">, </w:t>
-      </w:r>
-      <w:r>
-        <w:rPr>
-          <w:b/>
-          <w:i/>
-        </w:rPr>
-        <w:t>Doriana</w:t>
-      </w:r>
-      <w:r>
-        <w:t>,</w:t>
-      </w:r>
-      <w:r>
-        <w:t xml:space="preserve"> </w:t>
-      </w:r>
-      <w:r>
-        <w:rPr>
-          <w:b/>
-          <w:i/>
-        </w:rPr>
-        <w:t>FrankAbba</w:t>
-      </w:r>
-      <w:r>
-        <w:t xml:space="preserve">, </w:t>
-      </w:r>
-      <w:r>
-        <w:rPr>
-          <w:b/>
-          <w:i/>
-        </w:rPr>
-        <w:t>GalloSalvato</w:t>
-      </w:r>
-      <w:r>
-        <w:t>,</w:t>
-      </w:r>
-      <w:r>
-        <w:t xml:space="preserve"> </w:t>
       </w:r>
       <w:r>
         <w:rPr>
@@ -3797,7 +3800,7 @@
 </file>
 
 <file path=customXml/itemProps1.xml><?xml version="1.0" encoding="utf-8"?>
-<ds:datastoreItem xmlns:ds="http://schemas.openxmlformats.org/officeDocument/2006/customXml" ds:itemID="{4380675F-70E0-4BC7-923F-2610CB0906C8}">
+<ds:datastoreItem xmlns:ds="http://schemas.openxmlformats.org/officeDocument/2006/customXml" ds:itemID="{2C00ABAB-D8A8-4FE1-B4E8-CCEEC20E6648}">
   <ds:schemaRefs>
     <ds:schemaRef ds:uri="http://schemas.openxmlformats.org/officeDocument/2006/bibliography"/>
   </ds:schemaRefs>

</xml_diff>